<commit_message>
Hibernate Umstellung 1.0 Test erstellt / Klassen umstrukturiert
</commit_message>
<xml_diff>
--- a/docs/beschreibung.docx
+++ b/docs/beschreibung.docx
@@ -16,7 +16,42 @@
           <w:b/>
           <w:bCs/>
         </w:rPr>
-        <w:t>Auftragsmanagement Software für Babykleidung mit MySQL Datenbank</w:t>
+        <w:t>Auftragsmanagement Software für Babykleidung</w:t>
+      </w:r>
+      <w:r>
+        <w:rPr>
+          <w:b/>
+          <w:bCs/>
+        </w:rPr>
+        <w:t xml:space="preserve"> Kleinunternehmen</w:t>
+      </w:r>
+      <w:r>
+        <w:rPr>
+          <w:b/>
+          <w:bCs/>
+        </w:rPr>
+        <w:t xml:space="preserve"> mit MySQL Datenbank</w:t>
+      </w:r>
+      <w:r>
+        <w:rPr>
+          <w:b/>
+          <w:bCs/>
+        </w:rPr>
+        <w:t xml:space="preserve"> / </w:t>
+      </w:r>
+      <w:r>
+        <w:rPr>
+          <w:b/>
+          <w:bCs/>
+        </w:rPr>
+        <w:t>H</w:t>
+      </w:r>
+      <w:r>
+        <w:rPr>
+          <w:b/>
+          <w:bCs/>
+        </w:rPr>
+        <w:t>2 eingebetteter Datenbank</w:t>
       </w:r>
     </w:p>
     <w:p>
@@ -132,7 +167,13 @@
         <w:t xml:space="preserve"> Datei speichern (</w:t>
       </w:r>
       <w:r>
-        <w:t>wird für die Übermittlung der Versanddaten verwendet)</w:t>
+        <w:t xml:space="preserve">wird für die Übermittlung der Versanddaten </w:t>
+      </w:r>
+      <w:r>
+        <w:t xml:space="preserve">an die Versandfirma </w:t>
+      </w:r>
+      <w:r>
+        <w:t>verwendet)</w:t>
       </w:r>
     </w:p>
     <w:p>
@@ -181,14 +222,13 @@
         <w:rPr>
           <w:u w:val="single"/>
         </w:rPr>
-        <w:t xml:space="preserve">Das </w:t>
-      </w:r>
-      <w:proofErr w:type="spellStart"/>
+        <w:t>Das Bestellung</w:t>
+      </w:r>
       <w:r>
         <w:rPr>
           <w:u w:val="single"/>
         </w:rPr>
-        <w:t>Bestellung</w:t>
+        <w:t>s</w:t>
       </w:r>
       <w:r>
         <w:rPr>
@@ -202,7 +242,6 @@
         </w:rPr>
         <w:t>anel</w:t>
       </w:r>
-      <w:proofErr w:type="spellEnd"/>
       <w:r>
         <w:t xml:space="preserve"> bietet einen Überblick über die Bestellungen, sie können sortiert, geändert, gelöscht werden bzw. die Kundendaten der ausg</w:t>
       </w:r>
@@ -247,12 +286,6 @@
       </w:r>
       <w:r>
         <w:t>wird eine Liste mit den bestellten Artikeln generiert. Die Gesamtsumme bzw. die einzelnen Preise werden mit Hilfe der vorhandenen Preisliste ausgerechnet.</w:t>
-      </w:r>
-    </w:p>
-    <w:p/>
-    <w:p>
-      <w:r>
-        <w:t xml:space="preserve"> </w:t>
       </w:r>
     </w:p>
     <w:p/>
@@ -384,7 +417,7 @@
   <w:abstractNum w:abstractNumId="1" w15:restartNumberingAfterBreak="0">
     <w:nsid w:val="60B01D01"/>
     <w:multiLevelType w:val="hybridMultilevel"/>
-    <w:tmpl w:val="C912567E"/>
+    <w:tmpl w:val="1C80B52E"/>
     <w:lvl w:ilvl="0" w:tplc="04070001">
       <w:start w:val="1"/>
       <w:numFmt w:val="bullet"/>
@@ -1243,7 +1276,7 @@
 </file>
 
 <file path=customXml/itemProps1.xml><?xml version="1.0" encoding="utf-8"?>
-<ds:datastoreItem xmlns:ds="http://schemas.openxmlformats.org/officeDocument/2006/customXml" ds:itemID="{1AAD234F-4863-47DE-A941-540F69FA9EFF}">
+<ds:datastoreItem xmlns:ds="http://schemas.openxmlformats.org/officeDocument/2006/customXml" ds:itemID="{689D377D-A282-40D5-9B75-D5DB58F4E800}">
   <ds:schemaRefs>
     <ds:schemaRef ds:uri="http://schemas.openxmlformats.org/officeDocument/2006/bibliography"/>
   </ds:schemaRefs>

</xml_diff>